<commit_message>
suite et fin ci/cd
</commit_message>
<xml_diff>
--- a/rapport/étapes/CI-CD 3 - SSH et autre.docx
+++ b/rapport/étapes/CI-CD 3 - SSH et autre.docx
@@ -68,7 +68,15 @@
         <w:t xml:space="preserve">Puis j’ai généré une paire de clés SSH sur mon ordi Windows local, pour cela </w:t>
       </w:r>
       <w:r>
-        <w:t>j’ai d’abord créé un dossier « .ssh » dans le dossier « </w:t>
+        <w:t>j’ai d’abord créé un dossier « .</w:t>
+      </w:r>
+      <w:proofErr w:type="spellStart"/>
+      <w:r>
+        <w:t>ssh</w:t>
+      </w:r>
+      <w:proofErr w:type="spellEnd"/>
+      <w:r>
+        <w:t> » dans le dossier « </w:t>
       </w:r>
       <w:r>
         <w:t>C:\Users\Sylvain</w:t>
@@ -81,8 +89,21 @@
       </w:r>
     </w:p>
     <w:p>
-      <w:r>
-        <w:t xml:space="preserve">ssh-keygen -t rsa -b 2048 -f </w:t>
+      <w:proofErr w:type="spellStart"/>
+      <w:r>
+        <w:t>ssh</w:t>
+      </w:r>
+      <w:proofErr w:type="spellEnd"/>
+      <w:r>
+        <w:t xml:space="preserve">-keygen -t </w:t>
+      </w:r>
+      <w:proofErr w:type="spellStart"/>
+      <w:r>
+        <w:t>rsa</w:t>
+      </w:r>
+      <w:proofErr w:type="spellEnd"/>
+      <w:r>
+        <w:t xml:space="preserve"> -b 2048 -f </w:t>
       </w:r>
       <w:r>
         <w:t>C:\Users\Sylvain</w:t>
@@ -102,7 +123,641 @@
     </w:p>
     <w:p>
       <w:r>
-        <w:t>j’ai mis une passphrase vide</w:t>
+        <w:t xml:space="preserve">j’ai mis une </w:t>
+      </w:r>
+      <w:proofErr w:type="spellStart"/>
+      <w:r>
+        <w:t>passphrase</w:t>
+      </w:r>
+      <w:proofErr w:type="spellEnd"/>
+      <w:r>
+        <w:t xml:space="preserve"> vide</w:t>
+      </w:r>
+    </w:p>
+    <w:p>
+      <w:r>
+        <w:t xml:space="preserve">cela m’a créé une paire de clé dans </w:t>
+      </w:r>
+      <w:r>
+        <w:t>C:\Users\Sylvain</w:t>
+      </w:r>
+      <w:r>
+        <w:t>\.ssh</w:t>
+      </w:r>
+      <w:r>
+        <w:t xml:space="preserve"> </w:t>
+      </w:r>
+    </w:p>
+    <w:p>
+      <w:r>
+        <w:t>j’ai ensuite copié le contenu de « </w:t>
+      </w:r>
+      <w:r>
+        <w:t>my-key-pair.pub</w:t>
+      </w:r>
+      <w:r>
+        <w:t> » dans la variable « </w:t>
+      </w:r>
+      <w:proofErr w:type="spellStart"/>
+      <w:r>
+        <w:t>public_key</w:t>
+      </w:r>
+      <w:proofErr w:type="spellEnd"/>
+      <w:r>
+        <w:t xml:space="preserve"> » de </w:t>
+      </w:r>
+      <w:proofErr w:type="spellStart"/>
+      <w:r>
+        <w:t>terraform.tfvars</w:t>
+      </w:r>
+      <w:proofErr w:type="spellEnd"/>
+      <w:r>
+        <w:t xml:space="preserve"> </w:t>
+      </w:r>
+    </w:p>
+    <w:p>
+      <w:r>
+        <w:t xml:space="preserve">ensuite je suis allé dans settings/secrets and variables dans mon dépôt </w:t>
+      </w:r>
+      <w:proofErr w:type="spellStart"/>
+      <w:r>
+        <w:t>github</w:t>
+      </w:r>
+      <w:proofErr w:type="spellEnd"/>
+      <w:r>
+        <w:t>/actions/new repository secret</w:t>
+      </w:r>
+    </w:p>
+    <w:p>
+      <w:r>
+        <w:t>et j’ai ajouté :</w:t>
+      </w:r>
+    </w:p>
+    <w:p>
+      <w:pPr>
+        <w:spacing w:after="0" w:line="240" w:lineRule="auto"/>
+        <w:rPr>
+          <w:rFonts w:ascii="Times New Roman" w:eastAsia="Times New Roman" w:hAnsi="Times New Roman" w:cs="Times New Roman"/>
+          <w:kern w:val="0"/>
+          <w:sz w:val="24"/>
+          <w:szCs w:val="24"/>
+          <w:lang w:eastAsia="fr-FR"/>
+          <w14:ligatures w14:val="none"/>
+        </w:rPr>
+      </w:pPr>
+      <w:r>
+        <w:rPr>
+          <w:rFonts w:ascii="Times New Roman" w:eastAsia="Times New Roman" w:hAnsi="Symbol" w:cs="Times New Roman"/>
+          <w:kern w:val="0"/>
+          <w:sz w:val="24"/>
+          <w:szCs w:val="24"/>
+          <w:lang w:eastAsia="fr-FR"/>
+          <w14:ligatures w14:val="none"/>
+        </w:rPr>
+        <w:t></w:t>
+      </w:r>
+      <w:r>
+        <w:rPr>
+          <w:rFonts w:ascii="Times New Roman" w:eastAsia="Times New Roman" w:hAnsi="Times New Roman" w:cs="Times New Roman"/>
+          <w:kern w:val="0"/>
+          <w:sz w:val="24"/>
+          <w:szCs w:val="24"/>
+          <w:lang w:eastAsia="fr-FR"/>
+          <w14:ligatures w14:val="none"/>
+        </w:rPr>
+        <w:t xml:space="preserve">  </w:t>
+      </w:r>
+      <w:r>
+        <w:rPr>
+          <w:rFonts w:ascii="Times New Roman" w:eastAsia="Times New Roman" w:hAnsi="Times New Roman" w:cs="Times New Roman"/>
+          <w:b/>
+          <w:bCs/>
+          <w:kern w:val="0"/>
+          <w:sz w:val="24"/>
+          <w:szCs w:val="24"/>
+          <w:lang w:eastAsia="fr-FR"/>
+          <w14:ligatures w14:val="none"/>
+        </w:rPr>
+        <w:t>EC2_FRONTEND_HOST_1</w:t>
+      </w:r>
+      <w:r>
+        <w:rPr>
+          <w:rFonts w:ascii="Times New Roman" w:eastAsia="Times New Roman" w:hAnsi="Times New Roman" w:cs="Times New Roman"/>
+          <w:kern w:val="0"/>
+          <w:sz w:val="24"/>
+          <w:szCs w:val="24"/>
+          <w:lang w:eastAsia="fr-FR"/>
+          <w14:ligatures w14:val="none"/>
+        </w:rPr>
+        <w:t xml:space="preserve"> : L'adresse IP publique </w:t>
+      </w:r>
+      <w:r>
+        <w:rPr>
+          <w:rFonts w:ascii="Times New Roman" w:eastAsia="Times New Roman" w:hAnsi="Times New Roman" w:cs="Times New Roman"/>
+          <w:kern w:val="0"/>
+          <w:sz w:val="24"/>
+          <w:szCs w:val="24"/>
+          <w:lang w:eastAsia="fr-FR"/>
+          <w14:ligatures w14:val="none"/>
+        </w:rPr>
+        <w:t>de ma</w:t>
+      </w:r>
+      <w:r>
+        <w:rPr>
+          <w:rFonts w:ascii="Times New Roman" w:eastAsia="Times New Roman" w:hAnsi="Times New Roman" w:cs="Times New Roman"/>
+          <w:kern w:val="0"/>
+          <w:sz w:val="24"/>
+          <w:szCs w:val="24"/>
+          <w:lang w:eastAsia="fr-FR"/>
+          <w14:ligatures w14:val="none"/>
+        </w:rPr>
+        <w:t xml:space="preserve"> première instance EC2 </w:t>
+      </w:r>
+      <w:proofErr w:type="spellStart"/>
+      <w:r>
+        <w:rPr>
+          <w:rFonts w:ascii="Times New Roman" w:eastAsia="Times New Roman" w:hAnsi="Times New Roman" w:cs="Times New Roman"/>
+          <w:kern w:val="0"/>
+          <w:sz w:val="24"/>
+          <w:szCs w:val="24"/>
+          <w:lang w:eastAsia="fr-FR"/>
+          <w14:ligatures w14:val="none"/>
+        </w:rPr>
+        <w:t>front-end</w:t>
+      </w:r>
+      <w:proofErr w:type="spellEnd"/>
+      <w:r>
+        <w:rPr>
+          <w:rFonts w:ascii="Times New Roman" w:eastAsia="Times New Roman" w:hAnsi="Times New Roman" w:cs="Times New Roman"/>
+          <w:kern w:val="0"/>
+          <w:sz w:val="24"/>
+          <w:szCs w:val="24"/>
+          <w:lang w:eastAsia="fr-FR"/>
+          <w14:ligatures w14:val="none"/>
+        </w:rPr>
+        <w:t>.</w:t>
+      </w:r>
+    </w:p>
+    <w:p>
+      <w:pPr>
+        <w:spacing w:after="0" w:line="240" w:lineRule="auto"/>
+        <w:rPr>
+          <w:rFonts w:ascii="Times New Roman" w:eastAsia="Times New Roman" w:hAnsi="Times New Roman" w:cs="Times New Roman"/>
+          <w:kern w:val="0"/>
+          <w:sz w:val="24"/>
+          <w:szCs w:val="24"/>
+          <w:lang w:eastAsia="fr-FR"/>
+          <w14:ligatures w14:val="none"/>
+        </w:rPr>
+      </w:pPr>
+      <w:r>
+        <w:rPr>
+          <w:rFonts w:ascii="Times New Roman" w:eastAsia="Times New Roman" w:hAnsi="Symbol" w:cs="Times New Roman"/>
+          <w:kern w:val="0"/>
+          <w:sz w:val="24"/>
+          <w:szCs w:val="24"/>
+          <w:lang w:eastAsia="fr-FR"/>
+          <w14:ligatures w14:val="none"/>
+        </w:rPr>
+        <w:t></w:t>
+      </w:r>
+      <w:r>
+        <w:rPr>
+          <w:rFonts w:ascii="Times New Roman" w:eastAsia="Times New Roman" w:hAnsi="Times New Roman" w:cs="Times New Roman"/>
+          <w:kern w:val="0"/>
+          <w:sz w:val="24"/>
+          <w:szCs w:val="24"/>
+          <w:lang w:eastAsia="fr-FR"/>
+          <w14:ligatures w14:val="none"/>
+        </w:rPr>
+        <w:t xml:space="preserve">  </w:t>
+      </w:r>
+      <w:r>
+        <w:rPr>
+          <w:rFonts w:ascii="Times New Roman" w:eastAsia="Times New Roman" w:hAnsi="Times New Roman" w:cs="Times New Roman"/>
+          <w:b/>
+          <w:bCs/>
+          <w:kern w:val="0"/>
+          <w:sz w:val="24"/>
+          <w:szCs w:val="24"/>
+          <w:lang w:eastAsia="fr-FR"/>
+          <w14:ligatures w14:val="none"/>
+        </w:rPr>
+        <w:t>EC2_FRONTEND_HOST_2</w:t>
+      </w:r>
+      <w:r>
+        <w:rPr>
+          <w:rFonts w:ascii="Times New Roman" w:eastAsia="Times New Roman" w:hAnsi="Times New Roman" w:cs="Times New Roman"/>
+          <w:kern w:val="0"/>
+          <w:sz w:val="24"/>
+          <w:szCs w:val="24"/>
+          <w:lang w:eastAsia="fr-FR"/>
+          <w14:ligatures w14:val="none"/>
+        </w:rPr>
+        <w:t xml:space="preserve"> : L'adresse IP publique de </w:t>
+      </w:r>
+      <w:r>
+        <w:rPr>
+          <w:rFonts w:ascii="Times New Roman" w:eastAsia="Times New Roman" w:hAnsi="Times New Roman" w:cs="Times New Roman"/>
+          <w:kern w:val="0"/>
+          <w:sz w:val="24"/>
+          <w:szCs w:val="24"/>
+          <w:lang w:eastAsia="fr-FR"/>
+          <w14:ligatures w14:val="none"/>
+        </w:rPr>
+        <w:t>ma</w:t>
+      </w:r>
+      <w:r>
+        <w:rPr>
+          <w:rFonts w:ascii="Times New Roman" w:eastAsia="Times New Roman" w:hAnsi="Times New Roman" w:cs="Times New Roman"/>
+          <w:kern w:val="0"/>
+          <w:sz w:val="24"/>
+          <w:szCs w:val="24"/>
+          <w:lang w:eastAsia="fr-FR"/>
+          <w14:ligatures w14:val="none"/>
+        </w:rPr>
+        <w:t xml:space="preserve"> deuxième instance EC2 </w:t>
+      </w:r>
+      <w:proofErr w:type="spellStart"/>
+      <w:r>
+        <w:rPr>
+          <w:rFonts w:ascii="Times New Roman" w:eastAsia="Times New Roman" w:hAnsi="Times New Roman" w:cs="Times New Roman"/>
+          <w:kern w:val="0"/>
+          <w:sz w:val="24"/>
+          <w:szCs w:val="24"/>
+          <w:lang w:eastAsia="fr-FR"/>
+          <w14:ligatures w14:val="none"/>
+        </w:rPr>
+        <w:t>front-end</w:t>
+      </w:r>
+      <w:proofErr w:type="spellEnd"/>
+      <w:r>
+        <w:rPr>
+          <w:rFonts w:ascii="Times New Roman" w:eastAsia="Times New Roman" w:hAnsi="Times New Roman" w:cs="Times New Roman"/>
+          <w:kern w:val="0"/>
+          <w:sz w:val="24"/>
+          <w:szCs w:val="24"/>
+          <w:lang w:eastAsia="fr-FR"/>
+          <w14:ligatures w14:val="none"/>
+        </w:rPr>
+        <w:t>.</w:t>
+      </w:r>
+    </w:p>
+    <w:p>
+      <w:pPr>
+        <w:spacing w:after="0" w:line="240" w:lineRule="auto"/>
+        <w:rPr>
+          <w:rFonts w:ascii="Times New Roman" w:eastAsia="Times New Roman" w:hAnsi="Times New Roman" w:cs="Times New Roman"/>
+          <w:kern w:val="0"/>
+          <w:sz w:val="24"/>
+          <w:szCs w:val="24"/>
+          <w:lang w:eastAsia="fr-FR"/>
+          <w14:ligatures w14:val="none"/>
+        </w:rPr>
+      </w:pPr>
+      <w:r>
+        <w:rPr>
+          <w:rFonts w:ascii="Times New Roman" w:eastAsia="Times New Roman" w:hAnsi="Symbol" w:cs="Times New Roman"/>
+          <w:kern w:val="0"/>
+          <w:sz w:val="24"/>
+          <w:szCs w:val="24"/>
+          <w:lang w:eastAsia="fr-FR"/>
+          <w14:ligatures w14:val="none"/>
+        </w:rPr>
+        <w:t></w:t>
+      </w:r>
+      <w:r>
+        <w:rPr>
+          <w:rFonts w:ascii="Times New Roman" w:eastAsia="Times New Roman" w:hAnsi="Times New Roman" w:cs="Times New Roman"/>
+          <w:kern w:val="0"/>
+          <w:sz w:val="24"/>
+          <w:szCs w:val="24"/>
+          <w:lang w:eastAsia="fr-FR"/>
+          <w14:ligatures w14:val="none"/>
+        </w:rPr>
+        <w:t xml:space="preserve">  </w:t>
+      </w:r>
+      <w:r>
+        <w:rPr>
+          <w:rFonts w:ascii="Times New Roman" w:eastAsia="Times New Roman" w:hAnsi="Times New Roman" w:cs="Times New Roman"/>
+          <w:b/>
+          <w:bCs/>
+          <w:kern w:val="0"/>
+          <w:sz w:val="24"/>
+          <w:szCs w:val="24"/>
+          <w:lang w:eastAsia="fr-FR"/>
+          <w14:ligatures w14:val="none"/>
+        </w:rPr>
+        <w:t>EC2_USER</w:t>
+      </w:r>
+      <w:r>
+        <w:rPr>
+          <w:rFonts w:ascii="Times New Roman" w:eastAsia="Times New Roman" w:hAnsi="Times New Roman" w:cs="Times New Roman"/>
+          <w:kern w:val="0"/>
+          <w:sz w:val="24"/>
+          <w:szCs w:val="24"/>
+          <w:lang w:eastAsia="fr-FR"/>
+          <w14:ligatures w14:val="none"/>
+        </w:rPr>
+        <w:t xml:space="preserve"> : Le nom d'utilisateur SSH (par exemple, </w:t>
+      </w:r>
+      <w:r>
+        <w:rPr>
+          <w:rFonts w:ascii="Courier New" w:eastAsia="Times New Roman" w:hAnsi="Courier New" w:cs="Courier New"/>
+          <w:kern w:val="0"/>
+          <w:sz w:val="20"/>
+          <w:szCs w:val="20"/>
+          <w:lang w:eastAsia="fr-FR"/>
+          <w14:ligatures w14:val="none"/>
+        </w:rPr>
+        <w:t>ec2-user</w:t>
+      </w:r>
+      <w:r>
+        <w:rPr>
+          <w:rFonts w:ascii="Times New Roman" w:eastAsia="Times New Roman" w:hAnsi="Times New Roman" w:cs="Times New Roman"/>
+          <w:kern w:val="0"/>
+          <w:sz w:val="24"/>
+          <w:szCs w:val="24"/>
+          <w:lang w:eastAsia="fr-FR"/>
+          <w14:ligatures w14:val="none"/>
+        </w:rPr>
+        <w:t xml:space="preserve"> pour Amazon Linux 2, </w:t>
+      </w:r>
+      <w:proofErr w:type="spellStart"/>
+      <w:r>
+        <w:rPr>
+          <w:rFonts w:ascii="Courier New" w:eastAsia="Times New Roman" w:hAnsi="Courier New" w:cs="Courier New"/>
+          <w:kern w:val="0"/>
+          <w:sz w:val="20"/>
+          <w:szCs w:val="20"/>
+          <w:lang w:eastAsia="fr-FR"/>
+          <w14:ligatures w14:val="none"/>
+        </w:rPr>
+        <w:t>ubuntu</w:t>
+      </w:r>
+      <w:proofErr w:type="spellEnd"/>
+      <w:r>
+        <w:rPr>
+          <w:rFonts w:ascii="Times New Roman" w:eastAsia="Times New Roman" w:hAnsi="Times New Roman" w:cs="Times New Roman"/>
+          <w:kern w:val="0"/>
+          <w:sz w:val="24"/>
+          <w:szCs w:val="24"/>
+          <w:lang w:eastAsia="fr-FR"/>
+          <w14:ligatures w14:val="none"/>
+        </w:rPr>
+        <w:t xml:space="preserve"> pour Ubuntu, etc.).</w:t>
+      </w:r>
+    </w:p>
+    <w:p>
+      <w:pPr>
+        <w:rPr>
+          <w:rFonts w:ascii="Times New Roman" w:eastAsia="Times New Roman" w:hAnsi="Times New Roman" w:cs="Times New Roman"/>
+          <w:kern w:val="0"/>
+          <w:sz w:val="24"/>
+          <w:szCs w:val="24"/>
+          <w:lang w:eastAsia="fr-FR"/>
+          <w14:ligatures w14:val="none"/>
+        </w:rPr>
+      </w:pPr>
+      <w:r>
+        <w:rPr>
+          <w:rFonts w:ascii="Times New Roman" w:eastAsia="Times New Roman" w:hAnsi="Symbol" w:cs="Times New Roman"/>
+          <w:kern w:val="0"/>
+          <w:sz w:val="24"/>
+          <w:szCs w:val="24"/>
+          <w:lang w:eastAsia="fr-FR"/>
+          <w14:ligatures w14:val="none"/>
+        </w:rPr>
+        <w:t></w:t>
+      </w:r>
+      <w:r>
+        <w:rPr>
+          <w:rFonts w:ascii="Times New Roman" w:eastAsia="Times New Roman" w:hAnsi="Times New Roman" w:cs="Times New Roman"/>
+          <w:kern w:val="0"/>
+          <w:sz w:val="24"/>
+          <w:szCs w:val="24"/>
+          <w:lang w:eastAsia="fr-FR"/>
+          <w14:ligatures w14:val="none"/>
+        </w:rPr>
+        <w:t xml:space="preserve">  </w:t>
+      </w:r>
+      <w:r>
+        <w:rPr>
+          <w:rFonts w:ascii="Times New Roman" w:eastAsia="Times New Roman" w:hAnsi="Times New Roman" w:cs="Times New Roman"/>
+          <w:b/>
+          <w:bCs/>
+          <w:kern w:val="0"/>
+          <w:sz w:val="24"/>
+          <w:szCs w:val="24"/>
+          <w:lang w:eastAsia="fr-FR"/>
+          <w14:ligatures w14:val="none"/>
+        </w:rPr>
+        <w:t>EC2_KEY</w:t>
+      </w:r>
+      <w:r>
+        <w:rPr>
+          <w:rFonts w:ascii="Times New Roman" w:eastAsia="Times New Roman" w:hAnsi="Times New Roman" w:cs="Times New Roman"/>
+          <w:kern w:val="0"/>
+          <w:sz w:val="24"/>
+          <w:szCs w:val="24"/>
+          <w:lang w:eastAsia="fr-FR"/>
+          <w14:ligatures w14:val="none"/>
+        </w:rPr>
+        <w:t xml:space="preserve"> : Le contenu </w:t>
+      </w:r>
+      <w:r>
+        <w:rPr>
+          <w:rFonts w:ascii="Times New Roman" w:eastAsia="Times New Roman" w:hAnsi="Times New Roman" w:cs="Times New Roman"/>
+          <w:kern w:val="0"/>
+          <w:sz w:val="24"/>
+          <w:szCs w:val="24"/>
+          <w:lang w:eastAsia="fr-FR"/>
+          <w14:ligatures w14:val="none"/>
+        </w:rPr>
+        <w:t>du</w:t>
+      </w:r>
+      <w:r>
+        <w:rPr>
+          <w:rFonts w:ascii="Times New Roman" w:eastAsia="Times New Roman" w:hAnsi="Times New Roman" w:cs="Times New Roman"/>
+          <w:kern w:val="0"/>
+          <w:sz w:val="24"/>
+          <w:szCs w:val="24"/>
+          <w:lang w:eastAsia="fr-FR"/>
+          <w14:ligatures w14:val="none"/>
+        </w:rPr>
+        <w:t xml:space="preserve"> fichier </w:t>
+      </w:r>
+      <w:r>
+        <w:rPr>
+          <w:rFonts w:ascii="Courier New" w:eastAsia="Times New Roman" w:hAnsi="Courier New" w:cs="Courier New"/>
+          <w:kern w:val="0"/>
+          <w:sz w:val="20"/>
+          <w:szCs w:val="20"/>
+          <w:lang w:eastAsia="fr-FR"/>
+          <w14:ligatures w14:val="none"/>
+        </w:rPr>
+        <w:t>.</w:t>
+      </w:r>
+      <w:proofErr w:type="spellStart"/>
+      <w:r>
+        <w:rPr>
+          <w:rFonts w:ascii="Courier New" w:eastAsia="Times New Roman" w:hAnsi="Courier New" w:cs="Courier New"/>
+          <w:kern w:val="0"/>
+          <w:sz w:val="20"/>
+          <w:szCs w:val="20"/>
+          <w:lang w:eastAsia="fr-FR"/>
+          <w14:ligatures w14:val="none"/>
+        </w:rPr>
+        <w:t>pem</w:t>
+      </w:r>
+      <w:proofErr w:type="spellEnd"/>
+      <w:r>
+        <w:rPr>
+          <w:rFonts w:ascii="Times New Roman" w:eastAsia="Times New Roman" w:hAnsi="Times New Roman" w:cs="Times New Roman"/>
+          <w:kern w:val="0"/>
+          <w:sz w:val="24"/>
+          <w:szCs w:val="24"/>
+          <w:lang w:eastAsia="fr-FR"/>
+          <w14:ligatures w14:val="none"/>
+        </w:rPr>
+        <w:t xml:space="preserve"> de </w:t>
+      </w:r>
+      <w:r>
+        <w:rPr>
+          <w:rFonts w:ascii="Times New Roman" w:eastAsia="Times New Roman" w:hAnsi="Times New Roman" w:cs="Times New Roman"/>
+          <w:kern w:val="0"/>
+          <w:sz w:val="24"/>
+          <w:szCs w:val="24"/>
+          <w:lang w:eastAsia="fr-FR"/>
+          <w14:ligatures w14:val="none"/>
+        </w:rPr>
+        <w:t>ma</w:t>
+      </w:r>
+      <w:r>
+        <w:rPr>
+          <w:rFonts w:ascii="Times New Roman" w:eastAsia="Times New Roman" w:hAnsi="Times New Roman" w:cs="Times New Roman"/>
+          <w:kern w:val="0"/>
+          <w:sz w:val="24"/>
+          <w:szCs w:val="24"/>
+          <w:lang w:eastAsia="fr-FR"/>
+          <w14:ligatures w14:val="none"/>
+        </w:rPr>
+        <w:t xml:space="preserve"> clé privée.</w:t>
+      </w:r>
+    </w:p>
+    <w:p>
+      <w:pPr>
+        <w:rPr>
+          <w:rFonts w:ascii="Times New Roman" w:eastAsia="Times New Roman" w:hAnsi="Times New Roman" w:cs="Times New Roman"/>
+          <w:kern w:val="0"/>
+          <w:sz w:val="24"/>
+          <w:szCs w:val="24"/>
+          <w:lang w:eastAsia="fr-FR"/>
+          <w14:ligatures w14:val="none"/>
+        </w:rPr>
+      </w:pPr>
+      <w:r>
+        <w:rPr>
+          <w:rFonts w:ascii="Times New Roman" w:eastAsia="Times New Roman" w:hAnsi="Times New Roman" w:cs="Times New Roman"/>
+          <w:kern w:val="0"/>
+          <w:sz w:val="24"/>
+          <w:szCs w:val="24"/>
+          <w:lang w:eastAsia="fr-FR"/>
+          <w14:ligatures w14:val="none"/>
+        </w:rPr>
+        <w:t>Ensuite j’ai fusionné la branche dev dans la branche main</w:t>
+      </w:r>
+    </w:p>
+    <w:p>
+      <w:r>
+        <w:t># Mettre à jour les branches locales</w:t>
+      </w:r>
+    </w:p>
+    <w:p>
+      <w:r>
+        <w:t xml:space="preserve">git </w:t>
+      </w:r>
+      <w:proofErr w:type="spellStart"/>
+      <w:r>
+        <w:t>fetch</w:t>
+      </w:r>
+      <w:proofErr w:type="spellEnd"/>
+      <w:r>
+        <w:t xml:space="preserve"> </w:t>
+      </w:r>
+      <w:proofErr w:type="spellStart"/>
+      <w:r>
+        <w:t>origin</w:t>
+      </w:r>
+      <w:proofErr w:type="spellEnd"/>
+    </w:p>
+    <w:p/>
+    <w:p>
+      <w:r>
+        <w:t># Basculer vers la branche main</w:t>
+      </w:r>
+    </w:p>
+    <w:p>
+      <w:r>
+        <w:t xml:space="preserve">git </w:t>
+      </w:r>
+      <w:proofErr w:type="spellStart"/>
+      <w:r>
+        <w:t>checkout</w:t>
+      </w:r>
+      <w:proofErr w:type="spellEnd"/>
+      <w:r>
+        <w:t xml:space="preserve"> main</w:t>
+      </w:r>
+    </w:p>
+    <w:p/>
+    <w:p>
+      <w:r>
+        <w:t># Mettre à jour la branche main</w:t>
+      </w:r>
+    </w:p>
+    <w:p>
+      <w:r>
+        <w:t xml:space="preserve">git pull </w:t>
+      </w:r>
+      <w:proofErr w:type="spellStart"/>
+      <w:r>
+        <w:t>origin</w:t>
+      </w:r>
+      <w:proofErr w:type="spellEnd"/>
+      <w:r>
+        <w:t xml:space="preserve"> main</w:t>
+      </w:r>
+    </w:p>
+    <w:p/>
+    <w:p>
+      <w:r>
+        <w:lastRenderedPageBreak/>
+        <w:t># Fusionner la branche dev dans la branche main</w:t>
+      </w:r>
+    </w:p>
+    <w:p>
+      <w:r>
+        <w:t>git merge dev</w:t>
+      </w:r>
+    </w:p>
+    <w:p/>
+    <w:p>
+      <w:r>
+        <w:t># Pousser les modifications sur le dépôt distant</w:t>
+      </w:r>
+    </w:p>
+    <w:p>
+      <w:r>
+        <w:t xml:space="preserve">git push </w:t>
+      </w:r>
+      <w:proofErr w:type="spellStart"/>
+      <w:r>
+        <w:t>origin</w:t>
+      </w:r>
+      <w:proofErr w:type="spellEnd"/>
+      <w:r>
+        <w:t xml:space="preserve"> main</w:t>
       </w:r>
     </w:p>
     <w:p/>
@@ -1033,6 +1688,30 @@
       <w:spacing w:val="5"/>
     </w:rPr>
   </w:style>
+  <w:style w:type="character" w:styleId="lev">
+    <w:name w:val="Strong"/>
+    <w:basedOn w:val="Policepardfaut"/>
+    <w:uiPriority w:val="22"/>
+    <w:qFormat/>
+    <w:rsid w:val="00ED318F"/>
+    <w:rPr>
+      <w:b/>
+      <w:bCs/>
+    </w:rPr>
+  </w:style>
+  <w:style w:type="character" w:styleId="CodeHTML">
+    <w:name w:val="HTML Code"/>
+    <w:basedOn w:val="Policepardfaut"/>
+    <w:uiPriority w:val="99"/>
+    <w:semiHidden/>
+    <w:unhideWhenUsed/>
+    <w:rsid w:val="00ED318F"/>
+    <w:rPr>
+      <w:rFonts w:ascii="Courier New" w:eastAsia="Times New Roman" w:hAnsi="Courier New" w:cs="Courier New"/>
+      <w:sz w:val="20"/>
+      <w:szCs w:val="20"/>
+    </w:rPr>
+  </w:style>
 </w:styles>
 </file>
 

</xml_diff>